<commit_message>
Added Jessie GPIO code
</commit_message>
<xml_diff>
--- a/Pi Projects/1 Raspberry Pi Slot Car Project.docx
+++ b/Pi Projects/1 Raspberry Pi Slot Car Project.docx
@@ -1,14 +1,12 @@
 
 <file path=word/document.xml><?xml version="1.0" encoding="utf-8"?>
-<w:document xmlns:wpc="http://schemas.microsoft.com/office/word/2010/wordprocessingCanvas" xmlns:mc="http://schemas.openxmlformats.org/markup-compatibility/2006" xmlns:o="urn:schemas-microsoft-com:office:office" xmlns:r="http://schemas.openxmlformats.org/officeDocument/2006/relationships" xmlns:m="http://schemas.openxmlformats.org/officeDocument/2006/math" xmlns:v="urn:schemas-microsoft-com:vml" xmlns:wp14="http://schemas.microsoft.com/office/word/2010/wordprocessingDrawing" xmlns:wp="http://schemas.openxmlformats.org/drawingml/2006/wordprocessingDrawing" xmlns:w10="urn:schemas-microsoft-com:office:word" xmlns:w="http://schemas.openxmlformats.org/wordprocessingml/2006/main" xmlns:w14="http://schemas.microsoft.com/office/word/2010/wordml" xmlns:w15="http://schemas.microsoft.com/office/word/2012/wordml" xmlns:wpg="http://schemas.microsoft.com/office/word/2010/wordprocessingGroup" xmlns:wpi="http://schemas.microsoft.com/office/word/2010/wordprocessingInk" xmlns:wne="http://schemas.microsoft.com/office/word/2006/wordml" xmlns:wps="http://schemas.microsoft.com/office/word/2010/wordprocessingShape" mc:Ignorable="w14 w15 wp14">
+<w:document xmlns:wpc="http://schemas.microsoft.com/office/word/2010/wordprocessingCanvas" xmlns:mo="http://schemas.microsoft.com/office/mac/office/2008/main" xmlns:mc="http://schemas.openxmlformats.org/markup-compatibility/2006" xmlns:mv="urn:schemas-microsoft-com:mac:vml" xmlns:o="urn:schemas-microsoft-com:office:office" xmlns:r="http://schemas.openxmlformats.org/officeDocument/2006/relationships" xmlns:m="http://schemas.openxmlformats.org/officeDocument/2006/math" xmlns:v="urn:schemas-microsoft-com:vml" xmlns:wp14="http://schemas.microsoft.com/office/word/2010/wordprocessingDrawing" xmlns:wp="http://schemas.openxmlformats.org/drawingml/2006/wordprocessingDrawing" xmlns:w10="urn:schemas-microsoft-com:office:word" xmlns:w="http://schemas.openxmlformats.org/wordprocessingml/2006/main" xmlns:w14="http://schemas.microsoft.com/office/word/2010/wordml" xmlns:w15="http://schemas.microsoft.com/office/word/2012/wordml" xmlns:wpg="http://schemas.microsoft.com/office/word/2010/wordprocessingGroup" xmlns:wpi="http://schemas.microsoft.com/office/word/2010/wordprocessingInk" xmlns:wne="http://schemas.microsoft.com/office/word/2006/wordml" xmlns:wps="http://schemas.microsoft.com/office/word/2010/wordprocessingShape" mc:Ignorable="w14 w15 wp14">
   <w:body>
     <w:p>
       <w:pPr>
         <w:pStyle w:val="SushiNormal"/>
         <w:ind w:left="-288"/>
       </w:pPr>
-      <w:bookmarkStart w:id="0" w:name="_GoBack"/>
-      <w:bookmarkEnd w:id="0"/>
       <w:r>
         <w:rPr>
           <w:rStyle w:val="SushiSectionNumber"/>
@@ -103,7 +101,7 @@
           <w:noProof/>
         </w:rPr>
         <w:drawing>
-          <wp:inline distT="0" distB="0" distL="0" distR="0">
+          <wp:inline distT="0" distB="0" distL="0" distR="0" wp14:anchorId="6102D0D7" wp14:editId="4412B3A1">
             <wp:extent cx="4314825" cy="3840127"/>
             <wp:effectExtent l="0" t="0" r="0" b="8255"/>
             <wp:docPr id="10" name="Picture 10"/>
@@ -233,7 +231,23 @@
         <w:t xml:space="preserve">In this project </w:t>
       </w:r>
       <w:r>
-        <w:t xml:space="preserve">we can use the Voltage regulator to simulate the same behaviour. By default power is fed to both tracks when supplied through the regular power port on the track connections. When power is supplied through this connection both cars will be fed with the same </w:t>
+        <w:t xml:space="preserve">we can use the Voltage regulator to simulate the same </w:t>
+      </w:r>
+      <w:proofErr w:type="spellStart"/>
+      <w:r>
+        <w:t>behaviour</w:t>
+      </w:r>
+      <w:proofErr w:type="spellEnd"/>
+      <w:r>
+        <w:t xml:space="preserve">. By </w:t>
+      </w:r>
+      <w:proofErr w:type="gramStart"/>
+      <w:r>
+        <w:t>default</w:t>
+      </w:r>
+      <w:proofErr w:type="gramEnd"/>
+      <w:r>
+        <w:t xml:space="preserve"> power is fed to both tracks when supplied through the regular power port on the track connections. When power is supplied through this connection both cars will be fed with the same </w:t>
       </w:r>
       <w:r>
         <w:t xml:space="preserve">voltage. </w:t>
@@ -284,7 +298,7 @@
         <mc:AlternateContent>
           <mc:Choice Requires="wps">
             <w:drawing>
-              <wp:anchor distT="0" distB="0" distL="114300" distR="114300" simplePos="0" relativeHeight="251665408" behindDoc="0" locked="0" layoutInCell="1" allowOverlap="1">
+              <wp:anchor distT="0" distB="0" distL="114300" distR="114300" simplePos="0" relativeHeight="251665408" behindDoc="0" locked="0" layoutInCell="1" allowOverlap="1" wp14:anchorId="1C81F411" wp14:editId="407CFC14">
                 <wp:simplePos x="0" y="0"/>
                 <wp:positionH relativeFrom="column">
                   <wp:posOffset>2638425</wp:posOffset>
@@ -354,7 +368,7 @@
         <mc:AlternateContent>
           <mc:Choice Requires="wps">
             <w:drawing>
-              <wp:anchor distT="0" distB="0" distL="114300" distR="114300" simplePos="0" relativeHeight="251664384" behindDoc="0" locked="0" layoutInCell="1" allowOverlap="1">
+              <wp:anchor distT="0" distB="0" distL="114300" distR="114300" simplePos="0" relativeHeight="251664384" behindDoc="0" locked="0" layoutInCell="1" allowOverlap="1" wp14:anchorId="15DF652F" wp14:editId="36396E5A">
                 <wp:simplePos x="0" y="0"/>
                 <wp:positionH relativeFrom="column">
                   <wp:posOffset>1028699</wp:posOffset>
@@ -420,7 +434,7 @@
         <mc:AlternateContent>
           <mc:Choice Requires="wps">
             <w:drawing>
-              <wp:anchor distT="0" distB="0" distL="114300" distR="114300" simplePos="0" relativeHeight="251663360" behindDoc="0" locked="0" layoutInCell="1" allowOverlap="1" wp14:anchorId="0F185066" wp14:editId="32D11333">
+              <wp:anchor distT="0" distB="0" distL="114300" distR="114300" simplePos="0" relativeHeight="251663360" behindDoc="0" locked="0" layoutInCell="1" allowOverlap="1" wp14:anchorId="544B47F6" wp14:editId="67149D54">
                 <wp:simplePos x="0" y="0"/>
                 <wp:positionH relativeFrom="column">
                   <wp:posOffset>3324225</wp:posOffset>
@@ -586,7 +600,7 @@
           <w:noProof/>
         </w:rPr>
         <w:drawing>
-          <wp:inline distT="0" distB="0" distL="0" distR="0" wp14:anchorId="2F29852A" wp14:editId="66E67353">
+          <wp:inline distT="0" distB="0" distL="0" distR="0" wp14:anchorId="1CE48E1D" wp14:editId="072CA5E9">
             <wp:extent cx="3181350" cy="4241799"/>
             <wp:effectExtent l="0" t="0" r="0" b="6985"/>
             <wp:docPr id="7" name="Picture 7" descr="C:\Users\francisr\Pictures\IMG_1026.JPG"/>
@@ -678,7 +692,7 @@
         <mc:AlternateContent>
           <mc:Choice Requires="wps">
             <w:drawing>
-              <wp:anchor distT="0" distB="0" distL="114300" distR="114300" simplePos="0" relativeHeight="251659264" behindDoc="0" locked="0" layoutInCell="1" allowOverlap="1" wp14:anchorId="659C2510" wp14:editId="3246B24D">
+              <wp:anchor distT="0" distB="0" distL="114300" distR="114300" simplePos="0" relativeHeight="251659264" behindDoc="0" locked="0" layoutInCell="1" allowOverlap="1" wp14:anchorId="56E59809" wp14:editId="41067A8B">
                 <wp:simplePos x="0" y="0"/>
                 <wp:positionH relativeFrom="column">
                   <wp:posOffset>801370</wp:posOffset>
@@ -740,13 +754,21 @@
                               <w:t xml:space="preserve"> (Slot car mains</w:t>
                             </w:r>
                             <w:r>
-                              <w:t xml:space="preserve"> adapter) </w:t>
+                              <w:t xml:space="preserve"> </w:t>
+                            </w:r>
+                            <w:proofErr w:type="gramStart"/>
+                            <w:r>
+                              <w:t xml:space="preserve">adapter) </w:t>
                             </w:r>
                             <w:r>
                               <w:t xml:space="preserve"> </w:t>
                             </w:r>
                             <w:r>
-                              <w:t>External Power</w:t>
+                              <w:t>External</w:t>
+                            </w:r>
+                            <w:proofErr w:type="gramEnd"/>
+                            <w:r>
+                              <w:t xml:space="preserve"> Power</w:t>
                             </w:r>
                           </w:p>
                         </w:txbxContent>
@@ -810,7 +832,7 @@
         <mc:AlternateContent>
           <mc:Choice Requires="wps">
             <w:drawing>
-              <wp:anchor distT="0" distB="0" distL="114300" distR="114300" simplePos="0" relativeHeight="251661312" behindDoc="0" locked="0" layoutInCell="1" allowOverlap="1" wp14:anchorId="6EF22D7C" wp14:editId="5BC7EFE5">
+              <wp:anchor distT="0" distB="0" distL="114300" distR="114300" simplePos="0" relativeHeight="251661312" behindDoc="0" locked="0" layoutInCell="1" allowOverlap="1" wp14:anchorId="30980834" wp14:editId="537F8755">
                 <wp:simplePos x="0" y="0"/>
                 <wp:positionH relativeFrom="column">
                   <wp:posOffset>4010025</wp:posOffset>
@@ -938,7 +960,7 @@
           <w:noProof/>
         </w:rPr>
         <w:drawing>
-          <wp:inline distT="0" distB="0" distL="0" distR="0">
+          <wp:inline distT="0" distB="0" distL="0" distR="0" wp14:anchorId="5E77BCEA" wp14:editId="32975292">
             <wp:extent cx="4905375" cy="4133850"/>
             <wp:effectExtent l="0" t="0" r="9525" b="0"/>
             <wp:docPr id="11" name="Picture 11"/>
@@ -1147,7 +1169,7 @@
         </w:rPr>
         <w:lastRenderedPageBreak/>
         <w:drawing>
-          <wp:inline distT="0" distB="0" distL="0" distR="0">
+          <wp:inline distT="0" distB="0" distL="0" distR="0" wp14:anchorId="724784A7" wp14:editId="3CB8DDCC">
             <wp:extent cx="1981200" cy="695325"/>
             <wp:effectExtent l="0" t="0" r="0" b="9525"/>
             <wp:docPr id="22" name="Picture 22"/>
@@ -1421,7 +1443,21 @@
         <w:rPr>
           <w:shd w:val="clear" w:color="auto" w:fill="FFFFFF"/>
         </w:rPr>
-        <w:t xml:space="preserve"> pin 11( GPIO </w:t>
+        <w:t xml:space="preserve"> pin </w:t>
+      </w:r>
+      <w:proofErr w:type="gramStart"/>
+      <w:r>
+        <w:rPr>
+          <w:shd w:val="clear" w:color="auto" w:fill="FFFFFF"/>
+        </w:rPr>
+        <w:t>11( GPIO</w:t>
+      </w:r>
+      <w:proofErr w:type="gramEnd"/>
+      <w:r>
+        <w:rPr>
+          <w:shd w:val="clear" w:color="auto" w:fill="FFFFFF"/>
+        </w:rPr>
+        <w:t xml:space="preserve"> </w:t>
       </w:r>
       <w:r>
         <w:rPr>
@@ -1475,7 +1511,21 @@
         <w:rPr>
           <w:shd w:val="clear" w:color="auto" w:fill="FFFFFF"/>
         </w:rPr>
-        <w:t>tandard output (seems to happen automatically with ScratchGPIO.</w:t>
+        <w:t xml:space="preserve">tandard output (seems to happen automatically with </w:t>
+      </w:r>
+      <w:proofErr w:type="spellStart"/>
+      <w:r>
+        <w:rPr>
+          <w:shd w:val="clear" w:color="auto" w:fill="FFFFFF"/>
+        </w:rPr>
+        <w:t>ScratchGPIO</w:t>
+      </w:r>
+      <w:proofErr w:type="spellEnd"/>
+      <w:r>
+        <w:rPr>
+          <w:shd w:val="clear" w:color="auto" w:fill="FFFFFF"/>
+        </w:rPr>
+        <w:t>.</w:t>
       </w:r>
       <w:r>
         <w:rPr>
@@ -1557,84 +1607,20 @@
           <w:color w:val="222222"/>
           <w:sz w:val="19"/>
           <w:szCs w:val="19"/>
-          <w:shd w:val="clear" w:color="auto" w:fill="FFFFFF"/>
-        </w:rPr>
-        <w:drawing>
-          <wp:anchor distT="0" distB="0" distL="114300" distR="114300" simplePos="0" relativeHeight="251668480" behindDoc="0" locked="0" layoutInCell="1" allowOverlap="1" wp14:anchorId="7C1DDCB8" wp14:editId="20A96CB1">
-            <wp:simplePos x="0" y="0"/>
-            <wp:positionH relativeFrom="column">
-              <wp:posOffset>-575628</wp:posOffset>
-            </wp:positionH>
-            <wp:positionV relativeFrom="paragraph">
-              <wp:posOffset>304483</wp:posOffset>
-            </wp:positionV>
-            <wp:extent cx="5183505" cy="4009390"/>
-            <wp:effectExtent l="0" t="3492" r="0" b="0"/>
-            <wp:wrapNone/>
-            <wp:docPr id="23" name="Picture 23"/>
-            <wp:cNvGraphicFramePr>
-              <a:graphicFrameLocks xmlns:a="http://schemas.openxmlformats.org/drawingml/2006/main" noChangeAspect="1"/>
-            </wp:cNvGraphicFramePr>
-            <a:graphic xmlns:a="http://schemas.openxmlformats.org/drawingml/2006/main">
-              <a:graphicData uri="http://schemas.openxmlformats.org/drawingml/2006/picture">
-                <pic:pic xmlns:pic="http://schemas.openxmlformats.org/drawingml/2006/picture">
-                  <pic:nvPicPr>
-                    <pic:cNvPr id="23" name="IMG_1025.JPG"/>
-                    <pic:cNvPicPr/>
-                  </pic:nvPicPr>
-                  <pic:blipFill>
-                    <a:blip r:embed="rId13" cstate="print">
-                      <a:extLst>
-                        <a:ext uri="{28A0092B-C50C-407E-A947-70E740481C1C}">
-                          <a14:useLocalDpi xmlns:a14="http://schemas.microsoft.com/office/drawing/2010/main" val="0"/>
-                        </a:ext>
-                      </a:extLst>
-                    </a:blip>
-                    <a:stretch>
-                      <a:fillRect/>
-                    </a:stretch>
-                  </pic:blipFill>
-                  <pic:spPr>
-                    <a:xfrm rot="5400000">
-                      <a:off x="0" y="0"/>
-                      <a:ext cx="5183505" cy="4009390"/>
-                    </a:xfrm>
-                    <a:prstGeom prst="rect">
-                      <a:avLst/>
-                    </a:prstGeom>
-                  </pic:spPr>
-                </pic:pic>
-              </a:graphicData>
-            </a:graphic>
-            <wp14:sizeRelH relativeFrom="margin">
-              <wp14:pctWidth>0</wp14:pctWidth>
-            </wp14:sizeRelH>
-            <wp14:sizeRelV relativeFrom="margin">
-              <wp14:pctHeight>0</wp14:pctHeight>
-            </wp14:sizeRelV>
-          </wp:anchor>
-        </w:drawing>
-      </w:r>
-      <w:r>
-        <w:rPr>
-          <w:noProof/>
-          <w:color w:val="222222"/>
-          <w:sz w:val="19"/>
-          <w:szCs w:val="19"/>
         </w:rPr>
         <mc:AlternateContent>
           <mc:Choice Requires="wpg">
             <w:drawing>
-              <wp:anchor distT="0" distB="0" distL="114300" distR="114300" simplePos="0" relativeHeight="251692032" behindDoc="0" locked="0" layoutInCell="1" allowOverlap="1" wp14:anchorId="5EFD7305" wp14:editId="3C32720A">
+              <wp:anchor distT="0" distB="0" distL="114300" distR="114300" simplePos="0" relativeHeight="251692032" behindDoc="0" locked="0" layoutInCell="1" allowOverlap="1" wp14:anchorId="1E87B3B1" wp14:editId="5705402D">
                 <wp:simplePos x="0" y="0"/>
                 <wp:positionH relativeFrom="column">
-                  <wp:posOffset>152400</wp:posOffset>
+                  <wp:posOffset>51434</wp:posOffset>
                 </wp:positionH>
                 <wp:positionV relativeFrom="paragraph">
                   <wp:posOffset>509905</wp:posOffset>
                 </wp:positionV>
-                <wp:extent cx="3933825" cy="2117111"/>
-                <wp:effectExtent l="0" t="0" r="28575" b="16510"/>
+                <wp:extent cx="4029711" cy="2117090"/>
+                <wp:effectExtent l="0" t="0" r="34290" b="16510"/>
                 <wp:wrapNone/>
                 <wp:docPr id="38" name="Group 38"/>
                 <wp:cNvGraphicFramePr/>
@@ -1645,9 +1631,9 @@
                       <wpg:grpSpPr>
                         <a:xfrm>
                           <a:off x="0" y="0"/>
-                          <a:ext cx="3933825" cy="2117111"/>
-                          <a:chOff x="0" y="0"/>
-                          <a:chExt cx="3933825" cy="2183765"/>
+                          <a:ext cx="4029711" cy="2117090"/>
+                          <a:chOff x="-95886" y="0"/>
+                          <a:chExt cx="4029711" cy="2183765"/>
                         </a:xfrm>
                       </wpg:grpSpPr>
                       <wps:wsp>
@@ -1785,7 +1771,13 @@
                                 <w:rPr>
                                   <w:color w:val="FFC000" w:themeColor="accent4"/>
                                 </w:rPr>
-                                <w:t>12V Supply</w:t>
+                                <w:t>15V</w:t>
+                              </w:r>
+                              <w:r>
+                                <w:rPr>
+                                  <w:color w:val="FFC000" w:themeColor="accent4"/>
+                                </w:rPr>
+                                <w:t xml:space="preserve"> Supply</w:t>
                               </w:r>
                             </w:p>
                           </w:txbxContent>
@@ -2052,8 +2044,8 @@
                         </wps:cNvSpPr>
                         <wps:spPr bwMode="auto">
                           <a:xfrm>
-                            <a:off x="0" y="1685925"/>
-                            <a:ext cx="533400" cy="478790"/>
+                            <a:off x="-95886" y="1685925"/>
+                            <a:ext cx="913765" cy="478790"/>
                           </a:xfrm>
                           <a:prstGeom prst="rect">
                             <a:avLst/>
@@ -2080,7 +2072,13 @@
                                 <w:rPr>
                                   <w:color w:val="FFC000" w:themeColor="accent4"/>
                                 </w:rPr>
-                                <w:t>12V to track</w:t>
+                                <w:t>15</w:t>
+                              </w:r>
+                              <w:r>
+                                <w:rPr>
+                                  <w:color w:val="FFC000" w:themeColor="accent4"/>
+                                </w:rPr>
+                                <w:t>V to track</w:t>
                               </w:r>
                             </w:p>
                           </w:txbxContent>
@@ -2154,6 +2152,9 @@
                     </wpg:wgp>
                   </a:graphicData>
                 </a:graphic>
+                <wp14:sizeRelH relativeFrom="margin">
+                  <wp14:pctWidth>0</wp14:pctWidth>
+                </wp14:sizeRelH>
                 <wp14:sizeRelV relativeFrom="margin">
                   <wp14:pctHeight>0</wp14:pctHeight>
                 </wp14:sizeRelV>
@@ -2162,8 +2163,12 @@
           </mc:Choice>
           <mc:Fallback>
             <w:pict>
-              <v:group w14:anchorId="5EFD7305" id="Group 38" o:spid="_x0000_s1029" style="position:absolute;margin-left:12pt;margin-top:40.15pt;width:309.75pt;height:166.7pt;z-index:251692032;mso-height-relative:margin" coordsize="39338,21837" o:gfxdata="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">
-                <v:shape id="Text Box 2" o:spid="_x0000_s1030" type="#_x0000_t202" style="position:absolute;left:12763;top:3429;width:10192;height:2895;visibility:visible;mso-wrap-style:square;v-text-anchor:top" o:gfxdata="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" filled="f">
+              <v:group w14:anchorId="1E87B3B1" id="Group_x0020_38" o:spid="_x0000_s1029" style="position:absolute;margin-left:4.05pt;margin-top:40.15pt;width:317.3pt;height:166.7pt;z-index:251692032;mso-width-relative:margin;mso-height-relative:margin" coordorigin="-95886" coordsize="4029711,2183765" o:gfxdata="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">
+                <v:shapetype id="_x0000_t202" coordsize="21600,21600" o:spt="202" path="m0,0l0,21600,21600,21600,21600,0xe">
+                  <v:stroke joinstyle="miter"/>
+                  <v:path gradientshapeok="t" o:connecttype="rect"/>
+                </v:shapetype>
+                <v:shape id="Text_x0020_Box_x0020_2" o:spid="_x0000_s1030" type="#_x0000_t202" style="position:absolute;left:1276350;top:342900;width:1019175;height:289560;visibility:visible;mso-wrap-style:square;v-text-anchor:top" o:gfxdata="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" filled="f">
                   <v:textbox>
                     <w:txbxContent>
                       <w:p>
@@ -2194,7 +2199,7 @@
                     </w:txbxContent>
                   </v:textbox>
                 </v:shape>
-                <v:shape id="Text Box 2" o:spid="_x0000_s1031" type="#_x0000_t202" style="position:absolute;left:12763;top:6953;width:17907;height:2895;visibility:visible;mso-wrap-style:square;v-text-anchor:top" o:gfxdata="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" filled="f">
+                <v:shape id="Text_x0020_Box_x0020_2" o:spid="_x0000_s1031" type="#_x0000_t202" style="position:absolute;left:1276350;top:695325;width:1790700;height:289560;visibility:visible;mso-wrap-style:square;v-text-anchor:top" o:gfxdata="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" filled="f">
                   <v:textbox>
                     <w:txbxContent>
                       <w:p>
@@ -2213,7 +2218,7 @@
                     </w:txbxContent>
                   </v:textbox>
                 </v:shape>
-                <v:shape id="Text Box 2" o:spid="_x0000_s1032" type="#_x0000_t202" style="position:absolute;left:12763;top:9906;width:10192;height:2895;visibility:visible;mso-wrap-style:square;v-text-anchor:top" o:gfxdata="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" filled="f">
+                <v:shape id="Text_x0020_Box_x0020_2" o:spid="_x0000_s1032" type="#_x0000_t202" style="position:absolute;left:1276350;top:990600;width:1019175;height:289560;visibility:visible;mso-wrap-style:square;v-text-anchor:top" o:gfxdata="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" filled="f">
                   <v:textbox>
                     <w:txbxContent>
                       <w:p>
@@ -2226,13 +2231,19 @@
                           <w:rPr>
                             <w:color w:val="FFC000" w:themeColor="accent4"/>
                           </w:rPr>
-                          <w:t>12V Supply</w:t>
+                          <w:t>15V</w:t>
+                        </w:r>
+                        <w:r>
+                          <w:rPr>
+                            <w:color w:val="FFC000" w:themeColor="accent4"/>
+                          </w:rPr>
+                          <w:t xml:space="preserve"> Supply</w:t>
                         </w:r>
                       </w:p>
                     </w:txbxContent>
                   </v:textbox>
                 </v:shape>
-                <v:shape id="Text Box 2" o:spid="_x0000_s1033" type="#_x0000_t202" style="position:absolute;left:12763;width:26575;height:2895;visibility:visible;mso-wrap-style:square;v-text-anchor:top" o:gfxdata="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" filled="f">
+                <v:shape id="Text_x0020_Box_x0020_2" o:spid="_x0000_s1033" type="#_x0000_t202" style="position:absolute;left:1276350;width:2657475;height:289560;visibility:visible;mso-wrap-style:square;v-text-anchor:top" o:gfxdata="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" filled="f">
                   <v:textbox>
                     <w:txbxContent>
                       <w:p>
@@ -2245,21 +2256,7 @@
                           <w:rPr>
                             <w:color w:val="FFC000" w:themeColor="accent4"/>
                           </w:rPr>
-                          <w:t xml:space="preserve">Jumper </w:t>
-                        </w:r>
-                        <w:proofErr w:type="gramStart"/>
-                        <w:r>
-                          <w:rPr>
-                            <w:color w:val="FFC000" w:themeColor="accent4"/>
-                          </w:rPr>
-                          <w:t>A</w:t>
-                        </w:r>
-                        <w:proofErr w:type="gramEnd"/>
-                        <w:r>
-                          <w:rPr>
-                            <w:color w:val="FFC000" w:themeColor="accent4"/>
-                          </w:rPr>
-                          <w:t xml:space="preserve"> outside pin t</w:t>
+                          <w:t>Jumper A outside pin t</w:t>
                         </w:r>
                         <w:r>
                           <w:rPr>
@@ -2289,19 +2286,23 @@
                     </w:txbxContent>
                   </v:textbox>
                 </v:shape>
-                <v:shape id="Straight Arrow Connector 27" o:spid="_x0000_s1034" type="#_x0000_t32" style="position:absolute;left:10668;top:1619;width:2095;height:2476;flip:x;visibility:visible;mso-wrap-style:square" o:connectortype="straight" o:gfxdata="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" strokecolor="#ffc000 [3207]" strokeweight=".5pt">
+                <v:shapetype id="_x0000_t32" coordsize="21600,21600" o:spt="32" o:oned="t" path="m0,0l21600,21600e" filled="f">
+                  <v:path arrowok="t" fillok="f" o:connecttype="none"/>
+                  <o:lock v:ext="edit" shapetype="t"/>
+                </v:shapetype>
+                <v:shape id="Straight_x0020_Arrow_x0020_Connector_x0020_27" o:spid="_x0000_s1034" type="#_x0000_t32" style="position:absolute;left:1066800;top:161925;width:209550;height:247650;flip:x;visibility:visible;mso-wrap-style:square" o:connectortype="straight" o:gfxdata="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" strokecolor="#ffc000 [3207]" strokeweight=".5pt">
                   <v:stroke endarrow="block" joinstyle="miter"/>
                 </v:shape>
-                <v:shape id="Straight Arrow Connector 28" o:spid="_x0000_s1035" type="#_x0000_t32" style="position:absolute;left:10668;top:5048;width:2095;height:1238;flip:x;visibility:visible;mso-wrap-style:square" o:connectortype="straight" o:gfxdata="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" strokecolor="#ffc000 [3207]" strokeweight=".5pt">
+                <v:shape id="Straight_x0020_Arrow_x0020_Connector_x0020_28" o:spid="_x0000_s1035" type="#_x0000_t32" style="position:absolute;left:1066800;top:504825;width:209550;height:123825;flip:x;visibility:visible;mso-wrap-style:square" o:connectortype="straight" o:gfxdata="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" strokecolor="#ffc000 [3207]" strokeweight=".5pt">
                   <v:stroke endarrow="block" joinstyle="miter"/>
                 </v:shape>
-                <v:shape id="Straight Arrow Connector 29" o:spid="_x0000_s1036" type="#_x0000_t32" style="position:absolute;left:10668;top:7810;width:2095;height:667;flip:x y;visibility:visible;mso-wrap-style:square" o:connectortype="straight" o:gfxdata="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" strokecolor="#ffc000 [3207]" strokeweight=".5pt">
+                <v:shape id="Straight_x0020_Arrow_x0020_Connector_x0020_29" o:spid="_x0000_s1036" type="#_x0000_t32" style="position:absolute;left:1066800;top:781050;width:209550;height:66675;flip:x y;visibility:visible;mso-wrap-style:square" o:connectortype="straight" o:gfxdata="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" strokecolor="#ffc000 [3207]" strokeweight=".5pt">
                   <v:stroke endarrow="block" joinstyle="miter"/>
                 </v:shape>
-                <v:shape id="Straight Arrow Connector 30" o:spid="_x0000_s1037" type="#_x0000_t32" style="position:absolute;left:10668;top:10287;width:2095;height:762;flip:x y;visibility:visible;mso-wrap-style:square" o:connectortype="straight" o:gfxdata="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" strokecolor="#ffc000 [3207]" strokeweight=".5pt">
+                <v:shape id="Straight_x0020_Arrow_x0020_Connector_x0020_30" o:spid="_x0000_s1037" type="#_x0000_t32" style="position:absolute;left:1066800;top:1028700;width:209550;height:76200;flip:x y;visibility:visible;mso-wrap-style:square" o:connectortype="straight" o:gfxdata="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" strokecolor="#ffc000 [3207]" strokeweight=".5pt">
                   <v:stroke endarrow="block" joinstyle="miter"/>
                 </v:shape>
-                <v:shape id="Text Box 2" o:spid="_x0000_s1038" type="#_x0000_t202" style="position:absolute;left:7715;top:17049;width:10192;height:4788;visibility:visible;mso-wrap-style:square;v-text-anchor:top" o:gfxdata="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" filled="f">
+                <v:shape id="Text_x0020_Box_x0020_2" o:spid="_x0000_s1038" type="#_x0000_t202" style="position:absolute;left:771525;top:1704975;width:1019175;height:478790;visibility:visible;mso-wrap-style:square;v-text-anchor:top" o:gfxdata="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" filled="f">
                   <v:textbox>
                     <w:txbxContent>
                       <w:p>
@@ -2335,7 +2336,7 @@
                     </w:txbxContent>
                   </v:textbox>
                 </v:shape>
-                <v:shape id="Text Box 2" o:spid="_x0000_s1039" type="#_x0000_t202" style="position:absolute;top:16859;width:5334;height:4788;visibility:visible;mso-wrap-style:square;v-text-anchor:top" o:gfxdata="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" filled="f">
+                <v:shape id="Text_x0020_Box_x0020_2" o:spid="_x0000_s1039" type="#_x0000_t202" style="position:absolute;left:-95886;top:1685925;width:913765;height:478790;visibility:visible;mso-wrap-style:square;v-text-anchor:top" o:gfxdata="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" filled="f">
                   <v:textbox>
                     <w:txbxContent>
                       <w:p>
@@ -2348,16 +2349,22 @@
                           <w:rPr>
                             <w:color w:val="FFC000" w:themeColor="accent4"/>
                           </w:rPr>
-                          <w:t>12V to track</w:t>
+                          <w:t>15</w:t>
+                        </w:r>
+                        <w:r>
+                          <w:rPr>
+                            <w:color w:val="FFC000" w:themeColor="accent4"/>
+                          </w:rPr>
+                          <w:t>V to track</w:t>
                         </w:r>
                       </w:p>
                     </w:txbxContent>
                   </v:textbox>
                 </v:shape>
-                <v:shape id="Straight Arrow Connector 35" o:spid="_x0000_s1040" type="#_x0000_t32" style="position:absolute;left:2286;top:12763;width:1905;height:4248;flip:y;visibility:visible;mso-wrap-style:square" o:connectortype="straight" o:gfxdata="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" strokecolor="#ffc000 [3207]" strokeweight=".5pt">
+                <v:shape id="Straight_x0020_Arrow_x0020_Connector_x0020_35" o:spid="_x0000_s1040" type="#_x0000_t32" style="position:absolute;left:228600;top:1276350;width:190500;height:424815;flip:y;visibility:visible;mso-wrap-style:square" o:connectortype="straight" o:gfxdata="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" strokecolor="#ffc000 [3207]" strokeweight=".5pt">
                   <v:stroke endarrow="block" joinstyle="miter"/>
                 </v:shape>
-                <v:shape id="Straight Arrow Connector 36" o:spid="_x0000_s1041" type="#_x0000_t32" style="position:absolute;left:7239;top:12668;width:2355;height:4216;flip:x y;visibility:visible;mso-wrap-style:square" o:connectortype="straight" o:gfxdata="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" strokecolor="#ffc000 [3207]" strokeweight=".5pt">
+                <v:shape id="Straight_x0020_Arrow_x0020_Connector_x0020_36" o:spid="_x0000_s1041" type="#_x0000_t32" style="position:absolute;left:723900;top:1266825;width:235585;height:421640;flip:x y;visibility:visible;mso-wrap-style:square" o:connectortype="straight" o:gfxdata="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" strokecolor="#ffc000 [3207]" strokeweight=".5pt">
                   <v:stroke endarrow="block" joinstyle="miter"/>
                 </v:shape>
               </v:group>
@@ -2367,82 +2374,25 @@
       </w:r>
       <w:r>
         <w:rPr>
+          <w:noProof/>
           <w:color w:val="222222"/>
           <w:sz w:val="19"/>
           <w:szCs w:val="19"/>
           <w:shd w:val="clear" w:color="auto" w:fill="FFFFFF"/>
         </w:rPr>
-        <w:br w:type="page"/>
-      </w:r>
-    </w:p>
-    <w:p>
-      <w:pPr>
-        <w:pStyle w:val="SushiNormal"/>
-        <w:ind w:left="-288"/>
-        <w:rPr>
-          <w:color w:val="222222"/>
-          <w:sz w:val="19"/>
-          <w:szCs w:val="19"/>
-          <w:shd w:val="clear" w:color="auto" w:fill="FFFFFF"/>
-        </w:rPr>
-      </w:pPr>
-    </w:p>
-    <w:p>
-      <w:pPr>
-        <w:pStyle w:val="SushiNormal"/>
-        <w:ind w:left="-288"/>
-      </w:pPr>
-      <w:r>
-        <w:t>Now you have the circuit made you can now start to experiment with controlling the power output on Pin 11 (GPIO 17) to control the speed of your slot car!</w:t>
-      </w:r>
-    </w:p>
-    <w:p>
-      <w:pPr>
-        <w:pStyle w:val="SushiNormal"/>
-        <w:ind w:left="-288"/>
-      </w:pPr>
-    </w:p>
-    <w:p>
-      <w:pPr>
-        <w:pStyle w:val="SushiNormal"/>
-        <w:ind w:left="-288"/>
-      </w:pPr>
-      <w:r>
-        <w:rPr>
-          <w:rStyle w:val="SushiSectionNumber"/>
-        </w:rPr>
-        <w:t>6</w:t>
-      </w:r>
-      <w:r>
-        <w:t xml:space="preserve"> </w:t>
-      </w:r>
-      <w:r>
-        <w:t>A simple program written in Scratch can now control the speed of t</w:t>
-      </w:r>
-      <w:r>
-        <w:t>he Slot car. The Jessie distribution has built in GPIO support, the Wheezy distribution will support the same with the ScratchGPIO modification.</w:t>
-      </w:r>
-    </w:p>
-    <w:p>
-      <w:pPr>
-        <w:spacing w:after="160"/>
-        <w:ind w:left="0"/>
-      </w:pPr>
-    </w:p>
-    <w:p>
-      <w:pPr>
-        <w:spacing w:after="160"/>
-        <w:ind w:left="0"/>
-      </w:pPr>
-      <w:r>
-        <w:rPr>
-          <w:noProof/>
-        </w:rPr>
         <w:drawing>
-          <wp:inline distT="0" distB="0" distL="0" distR="0" wp14:anchorId="3CAE5242" wp14:editId="06968EB6">
-            <wp:extent cx="3295650" cy="3867150"/>
-            <wp:effectExtent l="0" t="0" r="0" b="0"/>
-            <wp:docPr id="1" name="Picture 1"/>
+          <wp:anchor distT="0" distB="0" distL="114300" distR="114300" simplePos="0" relativeHeight="251668480" behindDoc="0" locked="0" layoutInCell="1" allowOverlap="1" wp14:anchorId="0E5BC5BF" wp14:editId="71BDEF06">
+            <wp:simplePos x="0" y="0"/>
+            <wp:positionH relativeFrom="column">
+              <wp:posOffset>-575628</wp:posOffset>
+            </wp:positionH>
+            <wp:positionV relativeFrom="paragraph">
+              <wp:posOffset>304483</wp:posOffset>
+            </wp:positionV>
+            <wp:extent cx="5183505" cy="4009390"/>
+            <wp:effectExtent l="0" t="3492" r="0" b="0"/>
+            <wp:wrapNone/>
+            <wp:docPr id="23" name="Picture 23"/>
             <wp:cNvGraphicFramePr>
               <a:graphicFrameLocks xmlns:a="http://schemas.openxmlformats.org/drawingml/2006/main" noChangeAspect="1"/>
             </wp:cNvGraphicFramePr>
@@ -2450,19 +2400,25 @@
               <a:graphicData uri="http://schemas.openxmlformats.org/drawingml/2006/picture">
                 <pic:pic xmlns:pic="http://schemas.openxmlformats.org/drawingml/2006/picture">
                   <pic:nvPicPr>
-                    <pic:cNvPr id="1" name=""/>
+                    <pic:cNvPr id="23" name="IMG_1025.JPG"/>
                     <pic:cNvPicPr/>
                   </pic:nvPicPr>
                   <pic:blipFill>
-                    <a:blip r:embed="rId14"/>
+                    <a:blip r:embed="rId13" cstate="print">
+                      <a:extLst>
+                        <a:ext uri="{28A0092B-C50C-407E-A947-70E740481C1C}">
+                          <a14:useLocalDpi xmlns:a14="http://schemas.microsoft.com/office/drawing/2010/main" val="0"/>
+                        </a:ext>
+                      </a:extLst>
+                    </a:blip>
                     <a:stretch>
                       <a:fillRect/>
                     </a:stretch>
                   </pic:blipFill>
                   <pic:spPr>
-                    <a:xfrm>
+                    <a:xfrm rot="5400000">
                       <a:off x="0" y="0"/>
-                      <a:ext cx="3295650" cy="3867150"/>
+                      <a:ext cx="5183505" cy="4009390"/>
                     </a:xfrm>
                     <a:prstGeom prst="rect">
                       <a:avLst/>
@@ -2471,18 +2427,198 @@
                 </pic:pic>
               </a:graphicData>
             </a:graphic>
-          </wp:inline>
+            <wp14:sizeRelH relativeFrom="margin">
+              <wp14:pctWidth>0</wp14:pctWidth>
+            </wp14:sizeRelH>
+            <wp14:sizeRelV relativeFrom="margin">
+              <wp14:pctHeight>0</wp14:pctHeight>
+            </wp14:sizeRelV>
+          </wp:anchor>
         </w:drawing>
       </w:r>
       <w:r>
         <w:rPr>
-          <w:noProof/>
-        </w:rPr>
+          <w:color w:val="222222"/>
+          <w:sz w:val="19"/>
+          <w:szCs w:val="19"/>
+          <w:shd w:val="clear" w:color="auto" w:fill="FFFFFF"/>
+        </w:rPr>
+        <w:br w:type="page"/>
+      </w:r>
+      <w:bookmarkStart w:id="0" w:name="_GoBack"/>
+      <w:bookmarkEnd w:id="0"/>
+    </w:p>
+    <w:p>
+      <w:pPr>
+        <w:pStyle w:val="SushiNormal"/>
+        <w:ind w:left="-288"/>
+        <w:rPr>
+          <w:color w:val="222222"/>
+          <w:sz w:val="19"/>
+          <w:szCs w:val="19"/>
+          <w:shd w:val="clear" w:color="auto" w:fill="FFFFFF"/>
+        </w:rPr>
+      </w:pPr>
+    </w:p>
+    <w:p>
+      <w:pPr>
+        <w:pStyle w:val="SushiNormal"/>
+        <w:ind w:left="-288"/>
+      </w:pPr>
+      <w:r>
+        <w:t xml:space="preserve">Now you have the circuit made you can now start to experiment with controlling the power output on Pin 11 (GPIO 17) </w:t>
+      </w:r>
+      <w:r>
+        <w:t>or Pin 12 (GPIO 18</w:t>
+      </w:r>
+      <w:proofErr w:type="gramStart"/>
+      <w:r>
+        <w:t xml:space="preserve">)  </w:t>
+      </w:r>
+      <w:r>
+        <w:t>to</w:t>
+      </w:r>
+      <w:proofErr w:type="gramEnd"/>
+      <w:r>
+        <w:t xml:space="preserve"> control the speed of your slot car!</w:t>
+      </w:r>
+    </w:p>
+    <w:p>
+      <w:pPr>
+        <w:pStyle w:val="SushiNormal"/>
+        <w:ind w:left="-288"/>
+      </w:pPr>
+    </w:p>
+    <w:p>
+      <w:pPr>
+        <w:pStyle w:val="SushiNormal"/>
+        <w:ind w:left="-288"/>
+      </w:pPr>
+      <w:r>
+        <w:rPr>
+          <w:rStyle w:val="SushiSectionNumber"/>
+        </w:rPr>
+        <w:t>6</w:t>
+      </w:r>
+      <w:r>
+        <w:t xml:space="preserve"> A </w:t>
+      </w:r>
+      <w:r>
+        <w:t>simple program written in Scratch can now control the speed of t</w:t>
+      </w:r>
+      <w:r>
+        <w:t xml:space="preserve">he Slot car. </w:t>
+      </w:r>
+    </w:p>
+    <w:p>
+      <w:pPr>
+        <w:pStyle w:val="SushiNormal"/>
+        <w:ind w:left="-288"/>
+      </w:pPr>
+    </w:p>
+    <w:p>
+      <w:pPr>
+        <w:pStyle w:val="SushiNormal"/>
+        <w:ind w:left="-288"/>
+      </w:pPr>
+      <w:r>
+        <w:t xml:space="preserve">We will use one of the built in PWM (pulse wave modulation) pins to control the voltage supplied to </w:t>
+      </w:r>
+      <w:r>
+        <w:t>track. The voltage regulator takes this input voltage and uses this to adjust the output voltage. So 15V input (from the power source) will be regulated to somewhere between 0 and 15V depending on the relative voltage of the PWM pin!</w:t>
+      </w:r>
+    </w:p>
+    <w:p>
+      <w:pPr>
+        <w:pStyle w:val="SushiNormal"/>
+        <w:ind w:left="-288"/>
+      </w:pPr>
+    </w:p>
+    <w:p>
+      <w:pPr>
+        <w:pStyle w:val="SushiNormal"/>
+        <w:ind w:left="-288"/>
+      </w:pPr>
+      <w:r>
+        <w:t xml:space="preserve">The latest Jessie </w:t>
+      </w:r>
+      <w:proofErr w:type="spellStart"/>
+      <w:r>
+        <w:t>Raspian</w:t>
+      </w:r>
+      <w:proofErr w:type="spellEnd"/>
+      <w:r>
+        <w:t xml:space="preserve"> uses a built in GPIO driver and BCM based references as detailed here:</w:t>
+      </w:r>
+    </w:p>
+    <w:p>
+      <w:pPr>
+        <w:pStyle w:val="SushiNormal"/>
+        <w:ind w:left="-288"/>
+      </w:pPr>
+    </w:p>
+    <w:p>
+      <w:pPr>
+        <w:pStyle w:val="SushiNormal"/>
+        <w:ind w:left="-288"/>
+      </w:pPr>
+      <w:hyperlink r:id="rId14" w:history="1">
+        <w:r>
+          <w:rPr>
+            <w:rStyle w:val="Hyperlink"/>
+          </w:rPr>
+          <w:t>https://www.raspberrypi.org/documentation/usage/scratch/gpio/README.md</w:t>
+        </w:r>
+      </w:hyperlink>
+    </w:p>
+    <w:p>
+      <w:pPr>
+        <w:pStyle w:val="SushiNormal"/>
+        <w:ind w:left="-288"/>
+      </w:pPr>
+      <w:r>
+        <w:t xml:space="preserve"> </w:t>
+      </w:r>
+    </w:p>
+    <w:p>
+      <w:pPr>
+        <w:pStyle w:val="SushiNormal"/>
+        <w:ind w:left="-288"/>
+      </w:pPr>
+      <w:r>
+        <w:t>A sample program SlotCar.sb is provided with this material.</w:t>
+      </w:r>
+    </w:p>
+    <w:p>
+      <w:pPr>
+        <w:pStyle w:val="SushiNormal"/>
+        <w:ind w:left="-288"/>
+      </w:pPr>
+    </w:p>
+    <w:p>
+      <w:pPr>
+        <w:pStyle w:val="SushiNormal"/>
+        <w:ind w:left="-288"/>
+      </w:pPr>
+    </w:p>
+    <w:p>
+      <w:pPr>
+        <w:pStyle w:val="SushiNormal"/>
+        <w:ind w:left="-288"/>
+      </w:pPr>
+    </w:p>
+    <w:p>
+      <w:pPr>
+        <w:pStyle w:val="SushiNormal"/>
+        <w:ind w:left="-288"/>
+      </w:pPr>
+      <w:r>
+        <w:lastRenderedPageBreak/>
         <w:drawing>
-          <wp:inline distT="0" distB="0" distL="0" distR="0" wp14:anchorId="2F878AEA" wp14:editId="7DE8FD55">
-            <wp:extent cx="1695450" cy="885825"/>
-            <wp:effectExtent l="0" t="0" r="0" b="9525"/>
-            <wp:docPr id="6" name="Picture 6"/>
+          <wp:inline distT="0" distB="0" distL="0" distR="0" wp14:anchorId="2F1A8556" wp14:editId="2779FFEC">
+            <wp:extent cx="5731510" cy="5693410"/>
+            <wp:effectExtent l="0" t="0" r="8890" b="0"/>
+            <wp:docPr id="20" name="Picture 20"/>
             <wp:cNvGraphicFramePr>
               <a:graphicFrameLocks xmlns:a="http://schemas.openxmlformats.org/drawingml/2006/main" noChangeAspect="1"/>
             </wp:cNvGraphicFramePr>
@@ -2502,6 +2638,152 @@
                   <pic:spPr>
                     <a:xfrm>
                       <a:off x="0" y="0"/>
+                      <a:ext cx="5731510" cy="5693410"/>
+                    </a:xfrm>
+                    <a:prstGeom prst="rect">
+                      <a:avLst/>
+                    </a:prstGeom>
+                  </pic:spPr>
+                </pic:pic>
+              </a:graphicData>
+            </a:graphic>
+          </wp:inline>
+        </w:drawing>
+      </w:r>
+    </w:p>
+    <w:p>
+      <w:pPr>
+        <w:pStyle w:val="SushiNormal"/>
+        <w:ind w:left="-288"/>
+      </w:pPr>
+    </w:p>
+    <w:p>
+      <w:pPr>
+        <w:pStyle w:val="SushiNormal"/>
+        <w:ind w:left="-288"/>
+      </w:pPr>
+      <w:r>
+        <w:t>T</w:t>
+      </w:r>
+      <w:r>
+        <w:t xml:space="preserve">he </w:t>
+      </w:r>
+      <w:r>
+        <w:t xml:space="preserve">previous </w:t>
+      </w:r>
+      <w:r>
+        <w:t xml:space="preserve">Wheezy distribution </w:t>
+      </w:r>
+      <w:r>
+        <w:t xml:space="preserve">uses a different GPIO scheme based on physical pins </w:t>
+      </w:r>
+    </w:p>
+    <w:p>
+      <w:pPr>
+        <w:pStyle w:val="SushiNormal"/>
+        <w:ind w:left="-288"/>
+      </w:pPr>
+    </w:p>
+    <w:p>
+      <w:pPr>
+        <w:pStyle w:val="SushiNormal"/>
+        <w:ind w:left="-288"/>
+      </w:pPr>
+      <w:hyperlink r:id="rId16" w:history="1">
+        <w:r>
+          <w:rPr>
+            <w:rStyle w:val="Hyperlink"/>
+          </w:rPr>
+          <w:t>http://simplesi.net/scratchgpio/</w:t>
+        </w:r>
+      </w:hyperlink>
+    </w:p>
+    <w:p>
+      <w:pPr>
+        <w:pStyle w:val="SushiNormal"/>
+        <w:ind w:left="-288"/>
+      </w:pPr>
+    </w:p>
+    <w:p>
+      <w:pPr>
+        <w:spacing w:after="160"/>
+        <w:ind w:left="0"/>
+      </w:pPr>
+    </w:p>
+    <w:p>
+      <w:pPr>
+        <w:spacing w:after="160"/>
+        <w:ind w:left="0"/>
+      </w:pPr>
+      <w:r>
+        <w:rPr>
+          <w:noProof/>
+        </w:rPr>
+        <w:lastRenderedPageBreak/>
+        <w:drawing>
+          <wp:inline distT="0" distB="0" distL="0" distR="0" wp14:anchorId="4BA68CE4" wp14:editId="4F77ED68">
+            <wp:extent cx="3295650" cy="3867150"/>
+            <wp:effectExtent l="0" t="0" r="0" b="0"/>
+            <wp:docPr id="1" name="Picture 1"/>
+            <wp:cNvGraphicFramePr>
+              <a:graphicFrameLocks xmlns:a="http://schemas.openxmlformats.org/drawingml/2006/main" noChangeAspect="1"/>
+            </wp:cNvGraphicFramePr>
+            <a:graphic xmlns:a="http://schemas.openxmlformats.org/drawingml/2006/main">
+              <a:graphicData uri="http://schemas.openxmlformats.org/drawingml/2006/picture">
+                <pic:pic xmlns:pic="http://schemas.openxmlformats.org/drawingml/2006/picture">
+                  <pic:nvPicPr>
+                    <pic:cNvPr id="1" name=""/>
+                    <pic:cNvPicPr/>
+                  </pic:nvPicPr>
+                  <pic:blipFill>
+                    <a:blip r:embed="rId17"/>
+                    <a:stretch>
+                      <a:fillRect/>
+                    </a:stretch>
+                  </pic:blipFill>
+                  <pic:spPr>
+                    <a:xfrm>
+                      <a:off x="0" y="0"/>
+                      <a:ext cx="3295650" cy="3867150"/>
+                    </a:xfrm>
+                    <a:prstGeom prst="rect">
+                      <a:avLst/>
+                    </a:prstGeom>
+                  </pic:spPr>
+                </pic:pic>
+              </a:graphicData>
+            </a:graphic>
+          </wp:inline>
+        </w:drawing>
+      </w:r>
+      <w:r>
+        <w:rPr>
+          <w:noProof/>
+        </w:rPr>
+        <w:drawing>
+          <wp:inline distT="0" distB="0" distL="0" distR="0" wp14:anchorId="46DB7BCF" wp14:editId="6D29838C">
+            <wp:extent cx="1695450" cy="885825"/>
+            <wp:effectExtent l="0" t="0" r="0" b="9525"/>
+            <wp:docPr id="6" name="Picture 6"/>
+            <wp:cNvGraphicFramePr>
+              <a:graphicFrameLocks xmlns:a="http://schemas.openxmlformats.org/drawingml/2006/main" noChangeAspect="1"/>
+            </wp:cNvGraphicFramePr>
+            <a:graphic xmlns:a="http://schemas.openxmlformats.org/drawingml/2006/main">
+              <a:graphicData uri="http://schemas.openxmlformats.org/drawingml/2006/picture">
+                <pic:pic xmlns:pic="http://schemas.openxmlformats.org/drawingml/2006/picture">
+                  <pic:nvPicPr>
+                    <pic:cNvPr id="1" name=""/>
+                    <pic:cNvPicPr/>
+                  </pic:nvPicPr>
+                  <pic:blipFill>
+                    <a:blip r:embed="rId18"/>
+                    <a:stretch>
+                      <a:fillRect/>
+                    </a:stretch>
+                  </pic:blipFill>
+                  <pic:spPr>
+                    <a:xfrm>
+                      <a:off x="0" y="0"/>
                       <a:ext cx="1695450" cy="885825"/>
                     </a:xfrm>
                     <a:prstGeom prst="rect">
@@ -2514,17 +2796,11 @@
           </wp:inline>
         </w:drawing>
       </w:r>
-      <w:r>
-        <w:br w:type="page"/>
-      </w:r>
     </w:p>
     <w:p>
       <w:pPr>
         <w:spacing w:after="160"/>
         <w:ind w:left="0"/>
-        <w:rPr>
-          <w:color w:val="58595B"/>
-        </w:rPr>
       </w:pPr>
     </w:p>
     <w:p>
@@ -2533,7 +2809,61 @@
         <w:ind w:left="-288"/>
       </w:pPr>
       <w:r>
-        <w:t>More information on Scratch and GPIO can be found in these resources:</w:t>
+        <w:rPr>
+          <w:rStyle w:val="SushiSectionNumber"/>
+        </w:rPr>
+        <w:t>7</w:t>
+      </w:r>
+      <w:r>
+        <w:t xml:space="preserve"> </w:t>
+      </w:r>
+      <w:r>
+        <w:t>Troubleshooting</w:t>
+      </w:r>
+    </w:p>
+    <w:p>
+      <w:pPr>
+        <w:pStyle w:val="SushiNormal"/>
+      </w:pPr>
+    </w:p>
+    <w:p>
+      <w:pPr>
+        <w:pStyle w:val="SushiNormal"/>
+      </w:pPr>
+      <w:r>
+        <w:t>Make sure the 15V Power source is plugged in!</w:t>
+      </w:r>
+    </w:p>
+    <w:p>
+      <w:pPr>
+        <w:pStyle w:val="SushiNormal"/>
+      </w:pPr>
+      <w:r>
+        <w:t xml:space="preserve">Using a voltmeter (set to DC 20V), make sure there is a voltage on Pin 11 (GPIO 17)/Pin 12 (GPIO 18) when you set the </w:t>
+      </w:r>
+      <w:proofErr w:type="spellStart"/>
+      <w:r>
+        <w:t>pwm</w:t>
+      </w:r>
+      <w:proofErr w:type="spellEnd"/>
+      <w:r>
+        <w:t xml:space="preserve"> value to the maximum</w:t>
+      </w:r>
+    </w:p>
+    <w:p>
+      <w:pPr>
+        <w:pStyle w:val="SushiNormal"/>
+      </w:pPr>
+      <w:r>
+        <w:t xml:space="preserve">Using a voltmeter measure the voltage on pins Out 1 and Out 2, or the </w:t>
+      </w:r>
+      <w:proofErr w:type="spellStart"/>
+      <w:r>
+        <w:t>scaletrix</w:t>
+      </w:r>
+      <w:proofErr w:type="spellEnd"/>
+      <w:r>
+        <w:t xml:space="preserve"> track itself!</w:t>
       </w:r>
     </w:p>
     <w:p>
@@ -2546,8 +2876,29 @@
       <w:pPr>
         <w:pStyle w:val="SushiNormal"/>
         <w:ind w:left="-288"/>
-      </w:pPr>
-      <w:hyperlink r:id="rId16" w:history="1">
+        <w:rPr>
+          <w:i/>
+        </w:rPr>
+      </w:pPr>
+      <w:r>
+        <w:rPr>
+          <w:i/>
+        </w:rPr>
+        <w:t>More information on Scratch and GPIO can be found in these resources:</w:t>
+      </w:r>
+    </w:p>
+    <w:p>
+      <w:pPr>
+        <w:pStyle w:val="SushiNormal"/>
+        <w:ind w:left="-288"/>
+      </w:pPr>
+    </w:p>
+    <w:p>
+      <w:pPr>
+        <w:pStyle w:val="SushiNormal"/>
+        <w:ind w:left="-288"/>
+      </w:pPr>
+      <w:hyperlink r:id="rId19" w:history="1">
         <w:r>
           <w:rPr>
             <w:rStyle w:val="Hyperlink"/>
@@ -2566,7 +2917,7 @@
           <w:u w:val="none"/>
         </w:rPr>
       </w:pPr>
-      <w:hyperlink r:id="rId17" w:history="1">
+      <w:hyperlink r:id="rId20" w:history="1">
         <w:r>
           <w:rPr>
             <w:rStyle w:val="Hyperlink"/>
@@ -2582,61 +2933,12 @@
         <w:pStyle w:val="SushiNormal"/>
         <w:rPr>
           <w:rStyle w:val="SushiSectionNumber"/>
-          <w:rFonts w:ascii="Arial" w:eastAsia="Arial" w:hAnsi="Arial" w:cs="Arial"/>
-          <w:color w:val="58595B"/>
-          <w:sz w:val="24"/>
-          <w:shd w:val="clear" w:color="auto" w:fill="auto"/>
-        </w:rPr>
-      </w:pPr>
-    </w:p>
-    <w:p>
-      <w:pPr>
-        <w:pStyle w:val="SushiNormal"/>
-        <w:rPr>
-          <w:rStyle w:val="SushiSectionNumber"/>
-          <w:rFonts w:ascii="Arial" w:eastAsia="Arial" w:hAnsi="Arial" w:cs="Arial"/>
-          <w:color w:val="58595B"/>
-          <w:sz w:val="24"/>
-          <w:shd w:val="clear" w:color="auto" w:fill="auto"/>
-        </w:rPr>
-      </w:pPr>
-    </w:p>
-    <w:p>
-      <w:pPr>
-        <w:pStyle w:val="SushiNormal"/>
-        <w:rPr>
-          <w:rStyle w:val="SushiSectionNumber"/>
-          <w:rFonts w:ascii="Arial" w:eastAsia="Arial" w:hAnsi="Arial" w:cs="Arial"/>
-          <w:color w:val="58595B"/>
-          <w:sz w:val="24"/>
-          <w:shd w:val="clear" w:color="auto" w:fill="auto"/>
-        </w:rPr>
-      </w:pPr>
-    </w:p>
-    <w:p>
-      <w:pPr>
-        <w:pStyle w:val="SushiNormal"/>
-        <w:rPr>
-          <w:rStyle w:val="SushiSectionNumber"/>
-          <w:rFonts w:ascii="Arial" w:eastAsia="Arial" w:hAnsi="Arial" w:cs="Arial"/>
-          <w:color w:val="58595B"/>
-          <w:sz w:val="24"/>
-          <w:shd w:val="clear" w:color="auto" w:fill="auto"/>
-        </w:rPr>
-      </w:pPr>
-    </w:p>
-    <w:p>
-      <w:pPr>
-        <w:pStyle w:val="SushiNormal"/>
-        <w:ind w:left="-288"/>
-        <w:rPr>
-          <w:rStyle w:val="SushiSectionNumber"/>
         </w:rPr>
       </w:pPr>
     </w:p>
     <w:sectPr>
-      <w:headerReference w:type="default" r:id="rId18"/>
-      <w:footerReference w:type="default" r:id="rId19"/>
+      <w:headerReference w:type="default" r:id="rId21"/>
+      <w:footerReference w:type="default" r:id="rId22"/>
       <w:pgSz w:w="11906" w:h="16838"/>
       <w:pgMar w:top="1440" w:right="1440" w:bottom="1027" w:left="1440" w:header="720" w:footer="0" w:gutter="0"/>
       <w:cols w:space="720"/>
@@ -2647,7 +2949,7 @@
 </file>
 
 <file path=word/endnotes.xml><?xml version="1.0" encoding="utf-8"?>
-<w:endnotes xmlns:wpc="http://schemas.microsoft.com/office/word/2010/wordprocessingCanvas" xmlns:mc="http://schemas.openxmlformats.org/markup-compatibility/2006" xmlns:o="urn:schemas-microsoft-com:office:office" xmlns:r="http://schemas.openxmlformats.org/officeDocument/2006/relationships" xmlns:m="http://schemas.openxmlformats.org/officeDocument/2006/math" xmlns:v="urn:schemas-microsoft-com:vml" xmlns:wp14="http://schemas.microsoft.com/office/word/2010/wordprocessingDrawing" xmlns:wp="http://schemas.openxmlformats.org/drawingml/2006/wordprocessingDrawing" xmlns:w10="urn:schemas-microsoft-com:office:word" xmlns:w="http://schemas.openxmlformats.org/wordprocessingml/2006/main" xmlns:w14="http://schemas.microsoft.com/office/word/2010/wordml" xmlns:w15="http://schemas.microsoft.com/office/word/2012/wordml" xmlns:wpg="http://schemas.microsoft.com/office/word/2010/wordprocessingGroup" xmlns:wpi="http://schemas.microsoft.com/office/word/2010/wordprocessingInk" xmlns:wne="http://schemas.microsoft.com/office/word/2006/wordml" xmlns:wps="http://schemas.microsoft.com/office/word/2010/wordprocessingShape" mc:Ignorable="w14 w15 wp14">
+<w:endnotes xmlns:wpc="http://schemas.microsoft.com/office/word/2010/wordprocessingCanvas" xmlns:mo="http://schemas.microsoft.com/office/mac/office/2008/main" xmlns:mc="http://schemas.openxmlformats.org/markup-compatibility/2006" xmlns:mv="urn:schemas-microsoft-com:mac:vml" xmlns:o="urn:schemas-microsoft-com:office:office" xmlns:r="http://schemas.openxmlformats.org/officeDocument/2006/relationships" xmlns:m="http://schemas.openxmlformats.org/officeDocument/2006/math" xmlns:v="urn:schemas-microsoft-com:vml" xmlns:wp14="http://schemas.microsoft.com/office/word/2010/wordprocessingDrawing" xmlns:wp="http://schemas.openxmlformats.org/drawingml/2006/wordprocessingDrawing" xmlns:w10="urn:schemas-microsoft-com:office:word" xmlns:w="http://schemas.openxmlformats.org/wordprocessingml/2006/main" xmlns:w14="http://schemas.microsoft.com/office/word/2010/wordml" xmlns:w15="http://schemas.microsoft.com/office/word/2012/wordml" xmlns:wpg="http://schemas.microsoft.com/office/word/2010/wordprocessingGroup" xmlns:wpi="http://schemas.microsoft.com/office/word/2010/wordprocessingInk" xmlns:wne="http://schemas.microsoft.com/office/word/2006/wordml" xmlns:wps="http://schemas.microsoft.com/office/word/2010/wordprocessingShape" mc:Ignorable="w14 w15 wp14">
   <w:endnote w:type="separator" w:id="-1">
     <w:p>
       <w:pPr>
@@ -2672,7 +2974,7 @@
 </file>
 
 <file path=word/footer1.xml><?xml version="1.0" encoding="utf-8"?>
-<w:ftr xmlns:wpc="http://schemas.microsoft.com/office/word/2010/wordprocessingCanvas" xmlns:mc="http://schemas.openxmlformats.org/markup-compatibility/2006" xmlns:o="urn:schemas-microsoft-com:office:office" xmlns:r="http://schemas.openxmlformats.org/officeDocument/2006/relationships" xmlns:m="http://schemas.openxmlformats.org/officeDocument/2006/math" xmlns:v="urn:schemas-microsoft-com:vml" xmlns:wp14="http://schemas.microsoft.com/office/word/2010/wordprocessingDrawing" xmlns:wp="http://schemas.openxmlformats.org/drawingml/2006/wordprocessingDrawing" xmlns:w10="urn:schemas-microsoft-com:office:word" xmlns:w="http://schemas.openxmlformats.org/wordprocessingml/2006/main" xmlns:w14="http://schemas.microsoft.com/office/word/2010/wordml" xmlns:w15="http://schemas.microsoft.com/office/word/2012/wordml" xmlns:wpg="http://schemas.microsoft.com/office/word/2010/wordprocessingGroup" xmlns:wpi="http://schemas.microsoft.com/office/word/2010/wordprocessingInk" xmlns:wne="http://schemas.microsoft.com/office/word/2006/wordml" xmlns:wps="http://schemas.microsoft.com/office/word/2010/wordprocessingShape" mc:Ignorable="w14 w15 wp14">
+<w:ftr xmlns:wpc="http://schemas.microsoft.com/office/word/2010/wordprocessingCanvas" xmlns:mo="http://schemas.microsoft.com/office/mac/office/2008/main" xmlns:mc="http://schemas.openxmlformats.org/markup-compatibility/2006" xmlns:mv="urn:schemas-microsoft-com:mac:vml" xmlns:o="urn:schemas-microsoft-com:office:office" xmlns:r="http://schemas.openxmlformats.org/officeDocument/2006/relationships" xmlns:m="http://schemas.openxmlformats.org/officeDocument/2006/math" xmlns:v="urn:schemas-microsoft-com:vml" xmlns:wp14="http://schemas.microsoft.com/office/word/2010/wordprocessingDrawing" xmlns:wp="http://schemas.openxmlformats.org/drawingml/2006/wordprocessingDrawing" xmlns:w10="urn:schemas-microsoft-com:office:word" xmlns:w="http://schemas.openxmlformats.org/wordprocessingml/2006/main" xmlns:w14="http://schemas.microsoft.com/office/word/2010/wordml" xmlns:w15="http://schemas.microsoft.com/office/word/2012/wordml" xmlns:wpg="http://schemas.microsoft.com/office/word/2010/wordprocessingGroup" xmlns:wpi="http://schemas.microsoft.com/office/word/2010/wordprocessingInk" xmlns:wne="http://schemas.microsoft.com/office/word/2006/wordml" xmlns:wps="http://schemas.microsoft.com/office/word/2010/wordprocessingShape" mc:Ignorable="w14 w15 wp14">
   <w:p>
     <w:pPr>
       <w:pStyle w:val="Footer"/>
@@ -2690,7 +2992,7 @@
       <mc:AlternateContent>
         <mc:Choice Requires="wps">
           <w:drawing>
-            <wp:anchor distT="0" distB="0" distL="114300" distR="114300" simplePos="0" relativeHeight="251661312" behindDoc="0" locked="0" layoutInCell="1" allowOverlap="1" wp14:anchorId="712D8388" wp14:editId="7A1BE054">
+            <wp:anchor distT="0" distB="0" distL="114300" distR="114300" simplePos="0" relativeHeight="251661312" behindDoc="0" locked="0" layoutInCell="1" allowOverlap="1" wp14:anchorId="4C13B387" wp14:editId="2ADB1032">
               <wp:simplePos x="0" y="0"/>
               <wp:positionH relativeFrom="column">
                 <wp:posOffset>-914400</wp:posOffset>
@@ -2783,7 +3085,7 @@
       <mc:AlternateContent>
         <mc:Choice Requires="wps">
           <w:drawing>
-            <wp:anchor distT="0" distB="0" distL="114300" distR="114300" simplePos="0" relativeHeight="251662336" behindDoc="0" locked="0" layoutInCell="1" allowOverlap="1" wp14:anchorId="0D97DE42" wp14:editId="163634FD">
+            <wp:anchor distT="0" distB="0" distL="114300" distR="114300" simplePos="0" relativeHeight="251662336" behindDoc="0" locked="0" layoutInCell="1" allowOverlap="1" wp14:anchorId="310912F3" wp14:editId="4428C460">
               <wp:simplePos x="0" y="0"/>
               <wp:positionH relativeFrom="column">
                 <wp:posOffset>918845</wp:posOffset>
@@ -2876,7 +3178,7 @@
       <mc:AlternateContent>
         <mc:Choice Requires="wps">
           <w:drawing>
-            <wp:anchor distT="0" distB="0" distL="114300" distR="114300" simplePos="0" relativeHeight="251663360" behindDoc="0" locked="0" layoutInCell="1" allowOverlap="1" wp14:anchorId="725C274F" wp14:editId="545CF7B6">
+            <wp:anchor distT="0" distB="0" distL="114300" distR="114300" simplePos="0" relativeHeight="251663360" behindDoc="0" locked="0" layoutInCell="1" allowOverlap="1" wp14:anchorId="6B027761" wp14:editId="58AAC2A4">
               <wp:simplePos x="0" y="0"/>
               <wp:positionH relativeFrom="column">
                 <wp:posOffset>2842260</wp:posOffset>
@@ -2969,7 +3271,7 @@
       <mc:AlternateContent>
         <mc:Choice Requires="wps">
           <w:drawing>
-            <wp:anchor distT="0" distB="0" distL="114300" distR="114300" simplePos="0" relativeHeight="251664384" behindDoc="0" locked="0" layoutInCell="1" allowOverlap="1" wp14:anchorId="0D3ABEB7" wp14:editId="21B33099">
+            <wp:anchor distT="0" distB="0" distL="114300" distR="114300" simplePos="0" relativeHeight="251664384" behindDoc="0" locked="0" layoutInCell="1" allowOverlap="1" wp14:anchorId="29F9F7E7" wp14:editId="75A82917">
               <wp:simplePos x="0" y="0"/>
               <wp:positionH relativeFrom="column">
                 <wp:posOffset>4765675</wp:posOffset>
@@ -3060,7 +3362,7 @@
         <w:noProof/>
       </w:rPr>
       <w:drawing>
-        <wp:anchor distT="0" distB="0" distL="114300" distR="114300" simplePos="0" relativeHeight="251666432" behindDoc="0" locked="0" layoutInCell="1" allowOverlap="1" wp14:anchorId="4F6C3A2E" wp14:editId="0600DA5F">
+        <wp:anchor distT="0" distB="0" distL="114300" distR="114300" simplePos="0" relativeHeight="251666432" behindDoc="0" locked="0" layoutInCell="1" allowOverlap="1" wp14:anchorId="4F3D3ED5" wp14:editId="7BA0455F">
           <wp:simplePos x="0" y="0"/>
           <wp:positionH relativeFrom="column">
             <wp:posOffset>6105525</wp:posOffset>
@@ -3120,7 +3422,7 @@
         <w:noProof/>
       </w:rPr>
       <w:drawing>
-        <wp:anchor distT="0" distB="0" distL="114300" distR="114300" simplePos="0" relativeHeight="251665408" behindDoc="0" locked="0" layoutInCell="1" allowOverlap="1" wp14:anchorId="2FD25A66" wp14:editId="33E2B5CD">
+        <wp:anchor distT="0" distB="0" distL="114300" distR="114300" simplePos="0" relativeHeight="251665408" behindDoc="0" locked="0" layoutInCell="1" allowOverlap="1" wp14:anchorId="4E923F1A" wp14:editId="5B8BB05F">
           <wp:simplePos x="0" y="0"/>
           <wp:positionH relativeFrom="column">
             <wp:posOffset>-893445</wp:posOffset>
@@ -3183,7 +3485,7 @@
 </file>
 
 <file path=word/footnotes.xml><?xml version="1.0" encoding="utf-8"?>
-<w:footnotes xmlns:wpc="http://schemas.microsoft.com/office/word/2010/wordprocessingCanvas" xmlns:mc="http://schemas.openxmlformats.org/markup-compatibility/2006" xmlns:o="urn:schemas-microsoft-com:office:office" xmlns:r="http://schemas.openxmlformats.org/officeDocument/2006/relationships" xmlns:m="http://schemas.openxmlformats.org/officeDocument/2006/math" xmlns:v="urn:schemas-microsoft-com:vml" xmlns:wp14="http://schemas.microsoft.com/office/word/2010/wordprocessingDrawing" xmlns:wp="http://schemas.openxmlformats.org/drawingml/2006/wordprocessingDrawing" xmlns:w10="urn:schemas-microsoft-com:office:word" xmlns:w="http://schemas.openxmlformats.org/wordprocessingml/2006/main" xmlns:w14="http://schemas.microsoft.com/office/word/2010/wordml" xmlns:w15="http://schemas.microsoft.com/office/word/2012/wordml" xmlns:wpg="http://schemas.microsoft.com/office/word/2010/wordprocessingGroup" xmlns:wpi="http://schemas.microsoft.com/office/word/2010/wordprocessingInk" xmlns:wne="http://schemas.microsoft.com/office/word/2006/wordml" xmlns:wps="http://schemas.microsoft.com/office/word/2010/wordprocessingShape" mc:Ignorable="w14 w15 wp14">
+<w:footnotes xmlns:wpc="http://schemas.microsoft.com/office/word/2010/wordprocessingCanvas" xmlns:mo="http://schemas.microsoft.com/office/mac/office/2008/main" xmlns:mc="http://schemas.openxmlformats.org/markup-compatibility/2006" xmlns:mv="urn:schemas-microsoft-com:mac:vml" xmlns:o="urn:schemas-microsoft-com:office:office" xmlns:r="http://schemas.openxmlformats.org/officeDocument/2006/relationships" xmlns:m="http://schemas.openxmlformats.org/officeDocument/2006/math" xmlns:v="urn:schemas-microsoft-com:vml" xmlns:wp14="http://schemas.microsoft.com/office/word/2010/wordprocessingDrawing" xmlns:wp="http://schemas.openxmlformats.org/drawingml/2006/wordprocessingDrawing" xmlns:w10="urn:schemas-microsoft-com:office:word" xmlns:w="http://schemas.openxmlformats.org/wordprocessingml/2006/main" xmlns:w14="http://schemas.microsoft.com/office/word/2010/wordml" xmlns:w15="http://schemas.microsoft.com/office/word/2012/wordml" xmlns:wpg="http://schemas.microsoft.com/office/word/2010/wordprocessingGroup" xmlns:wpi="http://schemas.microsoft.com/office/word/2010/wordprocessingInk" xmlns:wne="http://schemas.microsoft.com/office/word/2006/wordml" xmlns:wps="http://schemas.microsoft.com/office/word/2010/wordprocessingShape" mc:Ignorable="w14 w15 wp14">
   <w:footnote w:type="separator" w:id="-1">
     <w:p>
       <w:pPr>
@@ -3208,7 +3510,7 @@
 </file>
 
 <file path=word/header1.xml><?xml version="1.0" encoding="utf-8"?>
-<w:hdr xmlns:wpc="http://schemas.microsoft.com/office/word/2010/wordprocessingCanvas" xmlns:mc="http://schemas.openxmlformats.org/markup-compatibility/2006" xmlns:o="urn:schemas-microsoft-com:office:office" xmlns:r="http://schemas.openxmlformats.org/officeDocument/2006/relationships" xmlns:m="http://schemas.openxmlformats.org/officeDocument/2006/math" xmlns:v="urn:schemas-microsoft-com:vml" xmlns:wp14="http://schemas.microsoft.com/office/word/2010/wordprocessingDrawing" xmlns:wp="http://schemas.openxmlformats.org/drawingml/2006/wordprocessingDrawing" xmlns:w10="urn:schemas-microsoft-com:office:word" xmlns:w="http://schemas.openxmlformats.org/wordprocessingml/2006/main" xmlns:w14="http://schemas.microsoft.com/office/word/2010/wordml" xmlns:w15="http://schemas.microsoft.com/office/word/2012/wordml" xmlns:wpg="http://schemas.microsoft.com/office/word/2010/wordprocessingGroup" xmlns:wpi="http://schemas.microsoft.com/office/word/2010/wordprocessingInk" xmlns:wne="http://schemas.microsoft.com/office/word/2006/wordml" xmlns:wps="http://schemas.microsoft.com/office/word/2010/wordprocessingShape" mc:Ignorable="w14 w15 wp14">
+<w:hdr xmlns:wpc="http://schemas.microsoft.com/office/word/2010/wordprocessingCanvas" xmlns:mo="http://schemas.microsoft.com/office/mac/office/2008/main" xmlns:mc="http://schemas.openxmlformats.org/markup-compatibility/2006" xmlns:mv="urn:schemas-microsoft-com:mac:vml" xmlns:o="urn:schemas-microsoft-com:office:office" xmlns:r="http://schemas.openxmlformats.org/officeDocument/2006/relationships" xmlns:m="http://schemas.openxmlformats.org/officeDocument/2006/math" xmlns:v="urn:schemas-microsoft-com:vml" xmlns:wp14="http://schemas.microsoft.com/office/word/2010/wordprocessingDrawing" xmlns:wp="http://schemas.openxmlformats.org/drawingml/2006/wordprocessingDrawing" xmlns:w10="urn:schemas-microsoft-com:office:word" xmlns:w="http://schemas.openxmlformats.org/wordprocessingml/2006/main" xmlns:w14="http://schemas.microsoft.com/office/word/2010/wordml" xmlns:w15="http://schemas.microsoft.com/office/word/2012/wordml" xmlns:wpg="http://schemas.microsoft.com/office/word/2010/wordprocessingGroup" xmlns:wpi="http://schemas.microsoft.com/office/word/2010/wordprocessingInk" xmlns:wne="http://schemas.microsoft.com/office/word/2006/wordml" xmlns:wps="http://schemas.microsoft.com/office/word/2010/wordprocessingShape" mc:Ignorable="w14 w15 wp14">
   <w:p>
     <w:pPr>
       <w:pStyle w:val="Header"/>
@@ -3223,7 +3525,7 @@
       <mc:AlternateContent>
         <mc:Choice Requires="wpg">
           <w:drawing>
-            <wp:anchor distT="0" distB="0" distL="114300" distR="114300" simplePos="0" relativeHeight="251659264" behindDoc="0" locked="0" layoutInCell="1" allowOverlap="1" wp14:anchorId="221E805C" wp14:editId="072F067E">
+            <wp:anchor distT="0" distB="0" distL="114300" distR="114300" simplePos="0" relativeHeight="251659264" behindDoc="0" locked="0" layoutInCell="1" allowOverlap="1" wp14:anchorId="7B22B700" wp14:editId="7DD364B8">
               <wp:simplePos x="0" y="0"/>
               <wp:positionH relativeFrom="page">
                 <wp:align>left</wp:align>
@@ -3336,7 +3638,7 @@
                                 <w:noProof/>
                                 <w:sz w:val="30"/>
                               </w:rPr>
-                              <w:t>6</w:t>
+                              <w:t>4</w:t>
                             </w:r>
                             <w:r>
                               <w:rPr>
@@ -3393,7 +3695,7 @@
                                 <w:noProof/>
                                 <w:sz w:val="30"/>
                               </w:rPr>
-                              <w:t>6</w:t>
+                              <w:t>7</w:t>
                             </w:r>
                             <w:r>
                               <w:rPr>
@@ -3808,7 +4110,7 @@
         </mc:Choice>
         <mc:Fallback>
           <w:pict>
-            <v:group w14:anchorId="221E805C" id="Group 369" o:spid="_x0000_s1042" style="position:absolute;left:0;text-align:left;margin-left:0;margin-top:0;width:594.75pt;height:147pt;z-index:251659264;mso-position-horizontal:left;mso-position-horizontal-relative:page;mso-position-vertical:top;mso-position-vertical-relative:page;mso-width-relative:margin" coordsize="75533,18669" o:gfxdata="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">
+            <v:group w14:anchorId="7B22B700" id="Group_x0020_369" o:spid="_x0000_s1042" style="position:absolute;left:0;text-align:left;margin-left:0;margin-top:0;width:594.75pt;height:147pt;z-index:251659264;mso-position-horizontal:left;mso-position-horizontal-relative:page;mso-position-vertical:top;mso-position-vertical-relative:page;mso-width-relative:margin" coordsize="7553325,1866910" o:gfxdata="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">
               <v:shapetype id="_x0000_t75" coordsize="21600,21600" o:spt="75" o:preferrelative="t" path="m@4@5l@4@11@9@11@9@5xe" filled="f" stroked="f">
                 <v:stroke joinstyle="miter"/>
                 <v:formulas>
@@ -3828,10 +4130,10 @@
                 <v:path o:extrusionok="f" gradientshapeok="t" o:connecttype="rect"/>
                 <o:lock v:ext="edit" aspectratio="t"/>
               </v:shapetype>
-              <v:shape id="Picture 8" o:spid="_x0000_s1043" type="#_x0000_t75" style="position:absolute;left:6280;top:9081;width:28124;height:7947;visibility:visible;mso-wrap-style:square" o:gfxdata="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">
+              <v:shape id="Picture_x0020_8" o:spid="_x0000_s1043" type="#_x0000_t75" style="position:absolute;left:628080;top:908150;width:2812329;height:794666;visibility:visible;mso-wrap-style:square" o:gfxdata="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">
                 <v:imagedata r:id="rId2" o:title=""/>
               </v:shape>
-              <v:rect id="Rectangle 13" o:spid="_x0000_s1044" style="position:absolute;left:61150;top:15246;width:13010;height:3079;visibility:visible;mso-wrap-style:square;v-text-anchor:top" o:gfxdata="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" filled="f" stroked="f">
+              <v:rect id="Rectangle_x0020_13" o:spid="_x0000_s1044" style="position:absolute;left:6115050;top:1524635;width:1301028;height:307923;visibility:visible;mso-wrap-style:square;v-text-anchor:top" o:gfxdata="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" filled="f" stroked="f">
                 <v:textbox inset="0,0,0,0">
                   <w:txbxContent>
                     <w:p>
@@ -3884,7 +4186,7 @@
                           <w:noProof/>
                           <w:sz w:val="30"/>
                         </w:rPr>
-                        <w:t>6</w:t>
+                        <w:t>4</w:t>
                       </w:r>
                       <w:r>
                         <w:rPr>
@@ -3941,7 +4243,7 @@
                           <w:noProof/>
                           <w:sz w:val="30"/>
                         </w:rPr>
-                        <w:t>6</w:t>
+                        <w:t>7</w:t>
                       </w:r>
                       <w:r>
                         <w:rPr>
@@ -3955,27 +4257,27 @@
                   </w:txbxContent>
                 </v:textbox>
               </v:rect>
-              <v:shape id="Shape 472" o:spid="_x0000_s1045" style="position:absolute;width:18332;height:1787;visibility:visible;mso-wrap-style:square;v-text-anchor:top" coordsize="1833271,423214" o:gfxdata="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" path="m,l1833271,r,423214l,423214,,e" fillcolor="#ed462e" stroked="f" strokeweight="0">
+              <v:shape id="Shape_x0020_472" o:spid="_x0000_s1045" style="position:absolute;width:1833271;height:178765;visibility:visible;mso-wrap-style:square;v-text-anchor:top" coordsize="1833271,423214" o:gfxdata="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" path="m0,0l1833271,,1833271,423214,,423214,,0e" fillcolor="#ed462e" stroked="f" strokeweight="0">
                 <v:stroke miterlimit="83231f" joinstyle="miter"/>
                 <v:path arrowok="t" textboxrect="0,0,1833271,423214"/>
               </v:shape>
-              <v:shape id="Shape 473" o:spid="_x0000_s1046" style="position:absolute;left:18332;width:19237;height:1787;visibility:visible;mso-wrap-style:square;v-text-anchor:top" coordsize="1923707,423214" o:gfxdata="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" path="m,l1923707,r,423214l,423214,,e" fillcolor="#2c9cfb" stroked="f" strokeweight="0">
+              <v:shape id="Shape_x0020_473" o:spid="_x0000_s1046" style="position:absolute;left:1833271;width:1923707;height:178765;visibility:visible;mso-wrap-style:square;v-text-anchor:top" coordsize="1923707,423214" o:gfxdata="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" path="m0,0l1923707,,1923707,423214,,423214,,0e" fillcolor="#2c9cfb" stroked="f" strokeweight="0">
                 <v:stroke miterlimit="83231f" joinstyle="miter"/>
                 <v:path arrowok="t" textboxrect="0,0,1923707,423214"/>
               </v:shape>
-              <v:shape id="Shape 474" o:spid="_x0000_s1047" style="position:absolute;left:37569;width:19237;height:1787;visibility:visible;mso-wrap-style:square;v-text-anchor:top" coordsize="1923707,423214" o:gfxdata="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" path="m,l1923707,r,423214l,423214,,e" fillcolor="#fbcc33" stroked="f" strokeweight="0">
+              <v:shape id="Shape_x0020_474" o:spid="_x0000_s1047" style="position:absolute;left:3756977;width:1923707;height:178765;visibility:visible;mso-wrap-style:square;v-text-anchor:top" coordsize="1923707,423214" o:gfxdata="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" path="m0,0l1923707,,1923707,423214,,423214,,0e" fillcolor="#fbcc33" stroked="f" strokeweight="0">
                 <v:stroke miterlimit="83231f" joinstyle="miter"/>
                 <v:path arrowok="t" textboxrect="0,0,1923707,423214"/>
               </v:shape>
-              <v:shape id="Shape 475" o:spid="_x0000_s1048" style="position:absolute;left:56806;width:18727;height:1787;visibility:visible;mso-wrap-style:square;v-text-anchor:top" coordsize="1798569,423214" o:gfxdata="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" path="m,l1798569,r,423214l,423214,,e" fillcolor="#2e7ac7" stroked="f" strokeweight="0">
+              <v:shape id="Shape_x0020_475" o:spid="_x0000_s1048" style="position:absolute;left:5680672;width:1872653;height:178765;visibility:visible;mso-wrap-style:square;v-text-anchor:top" coordsize="1798569,423214" o:gfxdata="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" path="m0,0l1798569,,1798569,423214,,423214,,0e" fillcolor="#2e7ac7" stroked="f" strokeweight="0">
                 <v:stroke miterlimit="83231f" joinstyle="miter"/>
                 <v:path arrowok="t" textboxrect="0,0,1798569,423214"/>
               </v:shape>
-              <v:shape id="Shape 476" o:spid="_x0000_s1049" style="position:absolute;top:1788;width:75438;height:6122;visibility:visible;mso-wrap-style:square;v-text-anchor:top" coordsize="7479241,612280" o:gfxdata="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" path="m,l7479241,r,612280l,612280,,e" fillcolor="black [3213]" stroked="f" strokeweight="0">
+              <v:shape id="Shape_x0020_476" o:spid="_x0000_s1049" style="position:absolute;top:178803;width:7543800;height:612280;visibility:visible;mso-wrap-style:square;v-text-anchor:top" coordsize="7479241,612280" o:gfxdata="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" path="m0,0l7479241,,7479241,612280,,612280,,0e" fillcolor="black [3213]" stroked="f" strokeweight="0">
                 <v:stroke miterlimit="83231f" joinstyle="miter"/>
                 <v:path arrowok="t" textboxrect="0,0,7479241,612280"/>
               </v:shape>
-              <v:rect id="Rectangle 305" o:spid="_x0000_s1050" style="position:absolute;left:19430;top:2443;width:44673;height:5748;visibility:visible;mso-wrap-style:square;v-text-anchor:top" o:gfxdata="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" filled="f" stroked="f">
+              <v:rect id="Rectangle_x0020_305" o:spid="_x0000_s1050" style="position:absolute;left:1943099;top:244365;width:4467225;height:574789;visibility:visible;mso-wrap-style:square;v-text-anchor:top" o:gfxdata="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" filled="f" stroked="f">
                 <v:textbox inset="0,0,0,0">
                   <w:txbxContent>
                     <w:sdt>
@@ -4015,7 +4317,7 @@
                   </w:txbxContent>
                 </v:textbox>
               </v:rect>
-              <v:shape id="Shape 477" o:spid="_x0000_s1051" style="position:absolute;left:1238;top:18211;width:72771;height:458;visibility:visible;mso-wrap-style:square;v-text-anchor:top" coordsize="6303912,24905" o:gfxdata="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" path="m,l6303912,r,24905l,24905,,e" fillcolor="black [3213]" stroked="f" strokeweight="0">
+              <v:shape id="Shape_x0020_477" o:spid="_x0000_s1051" style="position:absolute;left:123825;top:1821191;width:7277100;height:45719;visibility:visible;mso-wrap-style:square;v-text-anchor:top" coordsize="6303912,24905" o:gfxdata="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" path="m0,0l6303912,,6303912,24905,,24905,,0e" fillcolor="black [3213]" stroked="f" strokeweight="0">
                 <v:stroke miterlimit="83231f" joinstyle="miter"/>
                 <v:path arrowok="t" textboxrect="0,0,6303912,24905"/>
               </v:shape>
@@ -4032,7 +4334,7 @@
       <mc:AlternateContent>
         <mc:Choice Requires="wps">
           <w:drawing>
-            <wp:anchor distT="0" distB="0" distL="114300" distR="114300" simplePos="0" relativeHeight="251672576" behindDoc="0" locked="0" layoutInCell="1" allowOverlap="1" wp14:anchorId="1FA666D4" wp14:editId="4DC38A03">
+            <wp:anchor distT="0" distB="0" distL="114300" distR="114300" simplePos="0" relativeHeight="251672576" behindDoc="0" locked="0" layoutInCell="1" allowOverlap="1" wp14:anchorId="31CBF270" wp14:editId="78207572">
               <wp:simplePos x="0" y="0"/>
               <wp:positionH relativeFrom="column">
                 <wp:posOffset>3597910</wp:posOffset>
@@ -4118,7 +4420,7 @@
       <mc:AlternateContent>
         <mc:Choice Requires="wps">
           <w:drawing>
-            <wp:anchor distT="0" distB="0" distL="114300" distR="114300" simplePos="0" relativeHeight="251670528" behindDoc="0" locked="0" layoutInCell="1" allowOverlap="1" wp14:anchorId="619286DE" wp14:editId="4D4CD8DA">
+            <wp:anchor distT="0" distB="0" distL="114300" distR="114300" simplePos="0" relativeHeight="251670528" behindDoc="0" locked="0" layoutInCell="1" allowOverlap="1" wp14:anchorId="1046908D" wp14:editId="7E2427B1">
               <wp:simplePos x="0" y="0"/>
               <wp:positionH relativeFrom="column">
                 <wp:posOffset>2733675</wp:posOffset>
@@ -4269,8 +4571,8 @@
 </file>
 
 <file path=word/numbering.xml><?xml version="1.0" encoding="utf-8"?>
-<w:numbering xmlns:wpc="http://schemas.microsoft.com/office/word/2010/wordprocessingCanvas" xmlns:mc="http://schemas.openxmlformats.org/markup-compatibility/2006" xmlns:o="urn:schemas-microsoft-com:office:office" xmlns:r="http://schemas.openxmlformats.org/officeDocument/2006/relationships" xmlns:m="http://schemas.openxmlformats.org/officeDocument/2006/math" xmlns:v="urn:schemas-microsoft-com:vml" xmlns:wp14="http://schemas.microsoft.com/office/word/2010/wordprocessingDrawing" xmlns:wp="http://schemas.openxmlformats.org/drawingml/2006/wordprocessingDrawing" xmlns:w10="urn:schemas-microsoft-com:office:word" xmlns:w="http://schemas.openxmlformats.org/wordprocessingml/2006/main" xmlns:w14="http://schemas.microsoft.com/office/word/2010/wordml" xmlns:w15="http://schemas.microsoft.com/office/word/2012/wordml" xmlns:wpg="http://schemas.microsoft.com/office/word/2010/wordprocessingGroup" xmlns:wpi="http://schemas.microsoft.com/office/word/2010/wordprocessingInk" xmlns:wne="http://schemas.microsoft.com/office/word/2006/wordml" xmlns:wps="http://schemas.microsoft.com/office/word/2010/wordprocessingShape" mc:Ignorable="w14 w15 wp14">
-  <w:abstractNum w:abstractNumId="0" w15:restartNumberingAfterBreak="0">
+<w:numbering xmlns:wpc="http://schemas.microsoft.com/office/word/2010/wordprocessingCanvas" xmlns:mo="http://schemas.microsoft.com/office/mac/office/2008/main" xmlns:mc="http://schemas.openxmlformats.org/markup-compatibility/2006" xmlns:mv="urn:schemas-microsoft-com:mac:vml" xmlns:o="urn:schemas-microsoft-com:office:office" xmlns:r="http://schemas.openxmlformats.org/officeDocument/2006/relationships" xmlns:m="http://schemas.openxmlformats.org/officeDocument/2006/math" xmlns:v="urn:schemas-microsoft-com:vml" xmlns:wp14="http://schemas.microsoft.com/office/word/2010/wordprocessingDrawing" xmlns:wp="http://schemas.openxmlformats.org/drawingml/2006/wordprocessingDrawing" xmlns:w10="urn:schemas-microsoft-com:office:word" xmlns:w="http://schemas.openxmlformats.org/wordprocessingml/2006/main" xmlns:w14="http://schemas.microsoft.com/office/word/2010/wordml" xmlns:w15="http://schemas.microsoft.com/office/word/2012/wordml" xmlns:wpg="http://schemas.microsoft.com/office/word/2010/wordprocessingGroup" xmlns:wpi="http://schemas.microsoft.com/office/word/2010/wordprocessingInk" xmlns:wne="http://schemas.microsoft.com/office/word/2006/wordml" xmlns:wps="http://schemas.microsoft.com/office/word/2010/wordprocessingShape" mc:Ignorable="w14 w15 wp14">
+  <w:abstractNum w:abstractNumId="0">
     <w:nsid w:val="57995F1D"/>
     <w:multiLevelType w:val="hybridMultilevel"/>
     <w:tmpl w:val="D660E21E"/>
@@ -4382,7 +4684,7 @@
       </w:pPr>
     </w:pPrDefault>
   </w:docDefaults>
-  <w:latentStyles w:defLockedState="0" w:defUIPriority="99" w:defSemiHidden="0" w:defUnhideWhenUsed="0" w:defQFormat="0" w:count="371">
+  <w:latentStyles w:defLockedState="0" w:defUIPriority="99" w:defSemiHidden="0" w:defUnhideWhenUsed="0" w:defQFormat="0" w:count="380">
     <w:lsdException w:name="Normal" w:uiPriority="0" w:qFormat="1"/>
     <w:lsdException w:name="heading 1" w:uiPriority="9" w:qFormat="1"/>
     <w:lsdException w:name="heading 2" w:semiHidden="1" w:uiPriority="9" w:unhideWhenUsed="1" w:qFormat="1"/>
@@ -5419,7 +5721,7 @@
 </file>
 
 <file path=customXml/itemProps1.xml><?xml version="1.0" encoding="utf-8"?>
-<ds:datastoreItem xmlns:ds="http://schemas.openxmlformats.org/officeDocument/2006/customXml" ds:itemID="{3C3D4CA8-AB09-445A-AB5D-37A99DF2A04E}">
+<ds:datastoreItem xmlns:ds="http://schemas.openxmlformats.org/officeDocument/2006/customXml" ds:itemID="{8082BEC4-A5A3-5D41-B44C-C080BE13BF81}">
   <ds:schemaRefs>
     <ds:schemaRef ds:uri="http://schemas.openxmlformats.org/officeDocument/2006/bibliography"/>
   </ds:schemaRefs>

</xml_diff>